<commit_message>
bash: cd: Profile: No such file or directory
</commit_message>
<xml_diff>
--- a/ITResume2018.docx
+++ b/ITResume2018.docx
@@ -28,44 +28,6 @@
           <w:vertAlign w:val="baseline"/>
         </w:rPr>
         <w:t>Dominic J Mitchell</w:t>
-      </w:r>
-    </w:p>
-    <w:p>
-      <w:pPr>
-        <w:pStyle w:val="Normal"/>
-        <w:spacing w:lineRule="auto" w:line="240" w:before="0" w:after="0"/>
-        <w:jc w:val="center"/>
-        <w:rPr/>
-      </w:pPr>
-      <w:r>
-        <w:rPr>
-          <w:rFonts w:eastAsia="Times New Roman" w:cs="Times New Roman" w:ascii="Times New Roman" w:hAnsi="Times New Roman"/>
-          <w:position w:val="0"/>
-          <w:sz w:val="24"/>
-          <w:sz w:val="24"/>
-          <w:szCs w:val="24"/>
-          <w:vertAlign w:val="baseline"/>
-        </w:rPr>
-        <w:t xml:space="preserve">34 Enzo Drive Coventry RI 02816 </w:t>
-      </w:r>
-    </w:p>
-    <w:p>
-      <w:pPr>
-        <w:pStyle w:val="Normal"/>
-        <w:spacing w:lineRule="auto" w:line="240" w:before="0" w:after="0"/>
-        <w:jc w:val="center"/>
-        <w:rPr/>
-      </w:pPr>
-      <w:r>
-        <w:rPr>
-          <w:rFonts w:eastAsia="Times New Roman" w:cs="Times New Roman" w:ascii="Times New Roman" w:hAnsi="Times New Roman"/>
-          <w:position w:val="0"/>
-          <w:sz w:val="24"/>
-          <w:sz w:val="24"/>
-          <w:szCs w:val="24"/>
-          <w:vertAlign w:val="baseline"/>
-        </w:rPr>
-        <w:t xml:space="preserve">(401)440-3243 / (401)615-3221    </w:t>
       </w:r>
     </w:p>
     <w:p>
@@ -294,30 +256,43 @@
       </w:pPr>
       <w:r>
         <w:rPr>
-          <w:rFonts w:eastAsia="Times New Roman" w:cs="Times New Roman" w:ascii="Times New Roman" w:hAnsi="Times New Roman"/>
+          <w:rFonts w:eastAsia="Times New Roman" w:cs="Times New Roman" w:ascii="Verdana" w:hAnsi="Verdana"/>
+          <w:b w:val="false"/>
           <w:i/>
           <w:iCs/>
-          <w:position w:val="0"/>
-          <w:sz w:val="21"/>
-          <w:sz w:val="21"/>
-          <w:szCs w:val="21"/>
-          <w:vertAlign w:val="baseline"/>
-        </w:rPr>
-        <w:t xml:space="preserve">Self motivated business professional </w:t>
-      </w:r>
-      <w:r>
-        <w:rPr>
-          <w:rFonts w:eastAsia="Times New Roman" w:cs="Times New Roman" w:ascii="Times New Roman" w:hAnsi="Times New Roman"/>
+          <w:caps w:val="false"/>
+          <w:smallCaps w:val="false"/>
+          <w:spacing w:val="0"/>
+          <w:position w:val="0"/>
+          <w:sz w:val="21"/>
+          <w:sz w:val="21"/>
+          <w:szCs w:val="21"/>
+          <w:vertAlign w:val="baseline"/>
+        </w:rPr>
+        <w:t xml:space="preserve">Energetic &amp; dynamic </w:t>
+      </w:r>
+      <w:bookmarkStart w:id="0" w:name="__DdeLink__162_39429279"/>
+      <w:r>
+        <w:rPr>
+          <w:rFonts w:eastAsia="Times New Roman" w:cs="Times New Roman" w:ascii="Verdana" w:hAnsi="Verdana"/>
+          <w:b w:val="false"/>
           <w:i/>
           <w:iCs/>
-          <w:sz w:val="21"/>
-          <w:szCs w:val="21"/>
-        </w:rPr>
-        <w:t>with</w:t>
-      </w:r>
-      <w:r>
-        <w:rPr>
-          <w:rFonts w:eastAsia="Times New Roman" w:cs="Times New Roman" w:ascii="Times New Roman" w:hAnsi="Times New Roman"/>
+          <w:caps w:val="false"/>
+          <w:smallCaps w:val="false"/>
+          <w:spacing w:val="0"/>
+          <w:position w:val="0"/>
+          <w:sz w:val="21"/>
+          <w:sz w:val="21"/>
+          <w:szCs w:val="21"/>
+          <w:vertAlign w:val="baseline"/>
+        </w:rPr>
+        <w:t>business professional with 30 years of Construction, Management, Leadership and 8 years Technology skills. Proven track record of profitability and success. Articulate, passionate, committed to the acquisition and implement of innovative ideas. . Web Designer &amp; Programmer, meticulous, devoted, proficient Team Leader/Player while driven for success.</w:t>
+      </w:r>
+      <w:bookmarkEnd w:id="0"/>
+      <w:r>
+        <w:rPr>
+          <w:rFonts w:eastAsia="Times New Roman" w:cs="Times New Roman" w:ascii="Verdana" w:hAnsi="Verdana"/>
           <w:i/>
           <w:iCs/>
           <w:position w:val="0"/>
@@ -327,121 +302,6 @@
           <w:vertAlign w:val="baseline"/>
         </w:rPr>
         <w:t xml:space="preserve"> </w:t>
-      </w:r>
-      <w:r>
-        <w:rPr>
-          <w:rFonts w:eastAsia="Times New Roman" w:cs="Times New Roman" w:ascii="Times New Roman" w:hAnsi="Times New Roman"/>
-          <w:i/>
-          <w:iCs/>
-          <w:sz w:val="21"/>
-          <w:szCs w:val="21"/>
-        </w:rPr>
-        <w:t xml:space="preserve">30 years of  Construction, Management, Leadership and 8 years Technology skills. </w:t>
-      </w:r>
-      <w:r>
-        <w:rPr>
-          <w:rFonts w:eastAsia="Times New Roman" w:cs="Times New Roman" w:ascii="Times New Roman" w:hAnsi="Times New Roman"/>
-          <w:i/>
-          <w:iCs/>
-          <w:position w:val="0"/>
-          <w:sz w:val="21"/>
-          <w:sz w:val="21"/>
-          <w:szCs w:val="21"/>
-          <w:vertAlign w:val="baseline"/>
-        </w:rPr>
-        <w:t xml:space="preserve"> </w:t>
-      </w:r>
-      <w:r>
-        <w:rPr>
-          <w:rFonts w:eastAsia="Times New Roman" w:cs="Times New Roman" w:ascii="Times New Roman" w:hAnsi="Times New Roman"/>
-          <w:i/>
-          <w:iCs/>
-          <w:sz w:val="21"/>
-          <w:szCs w:val="21"/>
-        </w:rPr>
-        <w:t>P</w:t>
-      </w:r>
-      <w:r>
-        <w:rPr>
-          <w:rFonts w:eastAsia="Times New Roman" w:cs="Times New Roman" w:ascii="Times New Roman" w:hAnsi="Times New Roman"/>
-          <w:i/>
-          <w:iCs/>
-          <w:position w:val="0"/>
-          <w:sz w:val="21"/>
-          <w:sz w:val="21"/>
-          <w:szCs w:val="21"/>
-          <w:vertAlign w:val="baseline"/>
-        </w:rPr>
-        <w:t>roven track record of profitability in non-ownership and ownership. Well spoken and professional</w:t>
-      </w:r>
-      <w:r>
-        <w:rPr>
-          <w:rFonts w:eastAsia="Times New Roman" w:cs="Times New Roman" w:ascii="Times New Roman" w:hAnsi="Times New Roman"/>
-          <w:i/>
-          <w:iCs/>
-          <w:sz w:val="21"/>
-          <w:szCs w:val="21"/>
-        </w:rPr>
-        <w:t>,</w:t>
-      </w:r>
-      <w:r>
-        <w:rPr>
-          <w:rFonts w:eastAsia="Times New Roman" w:cs="Times New Roman" w:ascii="Times New Roman" w:hAnsi="Times New Roman"/>
-          <w:i/>
-          <w:iCs/>
-          <w:position w:val="0"/>
-          <w:sz w:val="21"/>
-          <w:sz w:val="21"/>
-          <w:szCs w:val="21"/>
-          <w:vertAlign w:val="baseline"/>
-        </w:rPr>
-        <w:t xml:space="preserve"> </w:t>
-      </w:r>
-      <w:r>
-        <w:rPr>
-          <w:rFonts w:eastAsia="Times New Roman" w:cs="Times New Roman" w:ascii="Times New Roman" w:hAnsi="Times New Roman"/>
-          <w:i/>
-          <w:iCs/>
-          <w:sz w:val="21"/>
-          <w:szCs w:val="21"/>
-        </w:rPr>
-        <w:t>Implement innovative ideas, progressive experience, to exploit the potential skills and creativity for accomplishing projects. A</w:t>
-      </w:r>
-      <w:r>
-        <w:rPr>
-          <w:rFonts w:eastAsia="Times New Roman" w:cs="Times New Roman" w:ascii="Times New Roman" w:hAnsi="Times New Roman"/>
-          <w:i/>
-          <w:iCs/>
-          <w:position w:val="0"/>
-          <w:sz w:val="21"/>
-          <w:sz w:val="21"/>
-          <w:szCs w:val="21"/>
-          <w:vertAlign w:val="baseline"/>
-        </w:rPr>
-        <w:t xml:space="preserve">ccurate timely reports, schedule adherence and handling of sensitive confidential records. Team Leader / </w:t>
-      </w:r>
-      <w:r>
-        <w:rPr>
-          <w:rFonts w:eastAsia="Times New Roman" w:cs="Times New Roman" w:ascii="Times New Roman" w:hAnsi="Times New Roman"/>
-          <w:i/>
-          <w:iCs/>
-          <w:sz w:val="21"/>
-          <w:szCs w:val="21"/>
-        </w:rPr>
-        <w:t>P</w:t>
-      </w:r>
-      <w:r>
-        <w:rPr>
-          <w:rFonts w:eastAsia="Times New Roman" w:cs="Times New Roman" w:ascii="Times New Roman" w:hAnsi="Times New Roman"/>
-          <w:i/>
-          <w:iCs/>
-          <w:position w:val="0"/>
-          <w:sz w:val="21"/>
-          <w:sz w:val="21"/>
-          <w:szCs w:val="21"/>
-          <w:vertAlign w:val="baseline"/>
-        </w:rPr>
-        <w:t>layer and driven for success.</w:t>
       </w:r>
     </w:p>
     <w:p>
@@ -3423,21 +3283,7 @@
           <w:u w:val="none"/>
           <w:vertAlign w:val="baseline"/>
         </w:rPr>
-        <w:t>Web Design &amp; Deployment</w:t>
-      </w:r>
-      <w:r>
-        <w:rPr>
-          <w:rFonts w:eastAsia="Times New Roman" w:cs="Times New Roman" w:ascii="Times New Roman" w:hAnsi="Times New Roman"/>
-          <w:b/>
-          <w:bCs/>
-          <w:position w:val="0"/>
-          <w:sz w:val="21"/>
-          <w:sz w:val="21"/>
-          <w:szCs w:val="21"/>
-          <w:u w:val="none"/>
-          <w:vertAlign w:val="baseline"/>
-        </w:rPr>
-        <w:t xml:space="preserve">                                                                                                                                 2018</w:t>
+        <w:t>Web Design &amp; Deployment                                                                                                                                 2018</w:t>
       </w:r>
     </w:p>
     <w:p>
@@ -3968,8 +3814,9 @@
   <w:docDefaults>
     <w:rPrDefault>
       <w:rPr>
-        <w:rFonts w:ascii="Calibri" w:hAnsi="Calibri" w:eastAsia="Calibri" w:cs="Calibri"/>
-        <w:szCs w:val="22"/>
+        <w:rFonts w:ascii="Liberation Serif" w:hAnsi="Liberation Serif" w:eastAsia="SimSun" w:cs="Arial"/>
+        <w:kern w:val="2"/>
+        <w:szCs w:val="24"/>
         <w:lang w:val="en-US" w:eastAsia="zh-CN" w:bidi="hi-IN"/>
       </w:rPr>
     </w:rPrDefault>
@@ -3982,6 +3829,7 @@
     <w:qFormat/>
     <w:pPr>
       <w:widowControl w:val="false"/>
+      <w:overflowPunct w:val="true"/>
       <w:bidi w:val="0"/>
       <w:spacing w:lineRule="auto" w:line="276" w:before="0" w:after="200"/>
       <w:jc w:val="left"/>
@@ -4274,6 +4122,106 @@
       <w:u w:val="single"/>
     </w:rPr>
   </w:style>
+  <w:style w:type="character" w:styleId="ListLabel12">
+    <w:name w:val="ListLabel 12"/>
+    <w:qFormat/>
+    <w:rPr>
+      <w:rFonts w:ascii="Times New Roman" w:hAnsi="Times New Roman" w:eastAsia="Times New Roman" w:cs="Times New Roman"/>
+      <w:color w:val="1155CC"/>
+      <w:sz w:val="24"/>
+      <w:szCs w:val="24"/>
+      <w:u w:val="single"/>
+    </w:rPr>
+  </w:style>
+  <w:style w:type="character" w:styleId="ListLabel13">
+    <w:name w:val="ListLabel 13"/>
+    <w:qFormat/>
+    <w:rPr>
+      <w:rFonts w:ascii="Times New Roman" w:hAnsi="Times New Roman" w:eastAsia="Times New Roman" w:cs="Times New Roman"/>
+      <w:color w:val="1155CC"/>
+      <w:u w:val="single"/>
+    </w:rPr>
+  </w:style>
+  <w:style w:type="character" w:styleId="ListLabel14">
+    <w:name w:val="ListLabel 14"/>
+    <w:qFormat/>
+    <w:rPr>
+      <w:rFonts w:ascii="Times New Roman" w:hAnsi="Times New Roman" w:eastAsia="Times New Roman" w:cs="Times New Roman"/>
+      <w:color w:val="1155CC"/>
+      <w:sz w:val="24"/>
+      <w:szCs w:val="24"/>
+      <w:u w:val="single"/>
+    </w:rPr>
+  </w:style>
+  <w:style w:type="character" w:styleId="ListLabel15">
+    <w:name w:val="ListLabel 15"/>
+    <w:qFormat/>
+    <w:rPr>
+      <w:rFonts w:ascii="Times New Roman" w:hAnsi="Times New Roman" w:eastAsia="Times New Roman" w:cs="Times New Roman"/>
+      <w:color w:val="1155CC"/>
+      <w:u w:val="single"/>
+    </w:rPr>
+  </w:style>
+  <w:style w:type="character" w:styleId="ListLabel16">
+    <w:name w:val="ListLabel 16"/>
+    <w:qFormat/>
+    <w:rPr>
+      <w:rFonts w:ascii="Times New Roman" w:hAnsi="Times New Roman" w:eastAsia="Times New Roman" w:cs="Times New Roman"/>
+      <w:color w:val="1155CC"/>
+      <w:sz w:val="24"/>
+      <w:szCs w:val="24"/>
+      <w:u w:val="single"/>
+    </w:rPr>
+  </w:style>
+  <w:style w:type="character" w:styleId="ListLabel17">
+    <w:name w:val="ListLabel 17"/>
+    <w:qFormat/>
+    <w:rPr>
+      <w:rFonts w:ascii="Times New Roman" w:hAnsi="Times New Roman" w:eastAsia="Times New Roman" w:cs="Times New Roman"/>
+      <w:color w:val="1155CC"/>
+      <w:u w:val="single"/>
+    </w:rPr>
+  </w:style>
+  <w:style w:type="character" w:styleId="ListLabel18">
+    <w:name w:val="ListLabel 18"/>
+    <w:qFormat/>
+    <w:rPr>
+      <w:rFonts w:ascii="Times New Roman" w:hAnsi="Times New Roman" w:eastAsia="Times New Roman" w:cs="Times New Roman"/>
+      <w:color w:val="1155CC"/>
+      <w:sz w:val="24"/>
+      <w:szCs w:val="24"/>
+      <w:u w:val="single"/>
+    </w:rPr>
+  </w:style>
+  <w:style w:type="character" w:styleId="ListLabel19">
+    <w:name w:val="ListLabel 19"/>
+    <w:qFormat/>
+    <w:rPr>
+      <w:rFonts w:ascii="Times New Roman" w:hAnsi="Times New Roman" w:eastAsia="Times New Roman" w:cs="Times New Roman"/>
+      <w:color w:val="1155CC"/>
+      <w:u w:val="single"/>
+    </w:rPr>
+  </w:style>
+  <w:style w:type="character" w:styleId="ListLabel20">
+    <w:name w:val="ListLabel 20"/>
+    <w:qFormat/>
+    <w:rPr>
+      <w:rFonts w:ascii="Times New Roman" w:hAnsi="Times New Roman" w:eastAsia="Times New Roman" w:cs="Times New Roman"/>
+      <w:color w:val="1155CC"/>
+      <w:sz w:val="24"/>
+      <w:szCs w:val="24"/>
+      <w:u w:val="single"/>
+    </w:rPr>
+  </w:style>
+  <w:style w:type="character" w:styleId="ListLabel21">
+    <w:name w:val="ListLabel 21"/>
+    <w:qFormat/>
+    <w:rPr>
+      <w:rFonts w:ascii="Times New Roman" w:hAnsi="Times New Roman" w:eastAsia="Times New Roman" w:cs="Times New Roman"/>
+      <w:color w:val="1155CC"/>
+      <w:u w:val="single"/>
+    </w:rPr>
+  </w:style>
   <w:style w:type="paragraph" w:styleId="Heading">
     <w:name w:val="Heading"/>
     <w:basedOn w:val="Normal"/>
@@ -4337,6 +4285,7 @@
     <w:qFormat/>
     <w:pPr>
       <w:widowControl/>
+      <w:overflowPunct w:val="true"/>
       <w:bidi w:val="0"/>
       <w:jc w:val="left"/>
     </w:pPr>

</xml_diff>